<commit_message>
Projeto ciencias + outras coisas
</commit_message>
<xml_diff>
--- a/oque aprendi/Html/HTML09(Iframes).docx
+++ b/oque aprendi/Html/HTML09(Iframes).docx
@@ -11,6 +11,7 @@
           <w:szCs w:val="48"/>
         </w:rPr>
       </w:pPr>
+      <w:bookmarkStart w:id="0" w:name="_Hlk132206638"/>
       <w:r>
         <w:rPr>
           <w:rFonts w:ascii="Cooper Black" w:hAnsi="Cooper Black"/>
@@ -37,29 +38,48 @@
         </w:rPr>
         <w:t>|== IFRAMES ==|</w:t>
       </w:r>
-    </w:p>
-    <w:p>
-      <w:pPr>
-        <w:pBdr>
-          <w:top w:val="single" w:sz="4" w:space="1" w:color="auto"/>
-          <w:left w:val="single" w:sz="4" w:space="4" w:color="auto"/>
-          <w:bottom w:val="single" w:sz="4" w:space="1" w:color="auto"/>
-          <w:right w:val="single" w:sz="4" w:space="4" w:color="auto"/>
-        </w:pBdr>
-        <w:jc w:val="center"/>
-        <w:rPr>
-          <w:rFonts w:ascii="Arial" w:hAnsi="Arial" w:cs="Arial"/>
-          <w:sz w:val="36"/>
-          <w:szCs w:val="36"/>
-        </w:rPr>
-      </w:pPr>
-      <w:r>
-        <w:rPr>
-          <w:rFonts w:ascii="Arial" w:hAnsi="Arial" w:cs="Arial"/>
-          <w:sz w:val="36"/>
-          <w:szCs w:val="36"/>
-        </w:rPr>
-        <w:t>Com iframes você pode fazer isso daqui!</w:t>
+      <w:bookmarkEnd w:id="0"/>
+    </w:p>
+    <w:p>
+      <w:pPr>
+        <w:pBdr>
+          <w:top w:val="single" w:sz="4" w:space="1" w:color="auto"/>
+          <w:left w:val="single" w:sz="4" w:space="4" w:color="auto"/>
+          <w:bottom w:val="single" w:sz="4" w:space="1" w:color="auto"/>
+          <w:right w:val="single" w:sz="4" w:space="4" w:color="auto"/>
+        </w:pBdr>
+        <w:jc w:val="center"/>
+        <w:rPr>
+          <w:rFonts w:ascii="Arial" w:hAnsi="Arial" w:cs="Arial"/>
+          <w:sz w:val="36"/>
+          <w:szCs w:val="36"/>
+        </w:rPr>
+      </w:pPr>
+      <w:r>
+        <w:rPr>
+          <w:rFonts w:ascii="Arial" w:hAnsi="Arial" w:cs="Arial"/>
+          <w:sz w:val="36"/>
+          <w:szCs w:val="36"/>
+        </w:rPr>
+        <w:t xml:space="preserve">Com </w:t>
+      </w:r>
+      <w:proofErr w:type="spellStart"/>
+      <w:r>
+        <w:rPr>
+          <w:rFonts w:ascii="Arial" w:hAnsi="Arial" w:cs="Arial"/>
+          <w:sz w:val="36"/>
+          <w:szCs w:val="36"/>
+        </w:rPr>
+        <w:t>iframes</w:t>
+      </w:r>
+      <w:proofErr w:type="spellEnd"/>
+      <w:r>
+        <w:rPr>
+          <w:rFonts w:ascii="Arial" w:hAnsi="Arial" w:cs="Arial"/>
+          <w:sz w:val="36"/>
+          <w:szCs w:val="36"/>
+        </w:rPr>
+        <w:t xml:space="preserve"> você pode fazer isso daqui!</w:t>
       </w:r>
     </w:p>
     <w:p>
@@ -284,55 +304,121 @@
           <w:sz w:val="36"/>
           <w:szCs w:val="36"/>
         </w:rPr>
-        <w:t>Você pode fazer varias outras COISAS!</w:t>
-      </w:r>
-    </w:p>
-    <w:p>
-      <w:pPr>
-        <w:pBdr>
-          <w:top w:val="single" w:sz="4" w:space="1" w:color="auto"/>
-          <w:left w:val="single" w:sz="4" w:space="4" w:color="auto"/>
-          <w:bottom w:val="single" w:sz="4" w:space="1" w:color="auto"/>
-          <w:right w:val="single" w:sz="4" w:space="4" w:color="auto"/>
-        </w:pBdr>
-        <w:jc w:val="center"/>
-        <w:rPr>
-          <w:rFonts w:ascii="Arial" w:hAnsi="Arial" w:cs="Arial"/>
-          <w:sz w:val="36"/>
-          <w:szCs w:val="36"/>
-        </w:rPr>
-      </w:pPr>
-      <w:r>
-        <w:rPr>
-          <w:rFonts w:ascii="Arial" w:hAnsi="Arial" w:cs="Arial"/>
-          <w:sz w:val="36"/>
-          <w:szCs w:val="36"/>
-        </w:rPr>
-        <w:t>Você também pode adicionar um site seu no iframe</w:t>
-      </w:r>
-    </w:p>
-    <w:p>
-      <w:pPr>
-        <w:pBdr>
-          <w:top w:val="single" w:sz="4" w:space="1" w:color="auto"/>
-          <w:left w:val="single" w:sz="4" w:space="4" w:color="auto"/>
-          <w:bottom w:val="single" w:sz="4" w:space="1" w:color="auto"/>
-          <w:right w:val="single" w:sz="4" w:space="4" w:color="auto"/>
-        </w:pBdr>
-        <w:jc w:val="center"/>
-        <w:rPr>
-          <w:rFonts w:ascii="Arial" w:hAnsi="Arial" w:cs="Arial"/>
-          <w:sz w:val="36"/>
-          <w:szCs w:val="36"/>
-        </w:rPr>
-      </w:pPr>
-      <w:r>
-        <w:rPr>
-          <w:rFonts w:ascii="Arial" w:hAnsi="Arial" w:cs="Arial"/>
-          <w:sz w:val="36"/>
-          <w:szCs w:val="36"/>
-        </w:rPr>
-        <w:t>(alguns sites tem proteção contra iframe.)</w:t>
+        <w:t xml:space="preserve">Você pode fazer </w:t>
+      </w:r>
+      <w:proofErr w:type="spellStart"/>
+      <w:proofErr w:type="gramStart"/>
+      <w:r>
+        <w:rPr>
+          <w:rFonts w:ascii="Arial" w:hAnsi="Arial" w:cs="Arial"/>
+          <w:sz w:val="36"/>
+          <w:szCs w:val="36"/>
+        </w:rPr>
+        <w:t>varias</w:t>
+      </w:r>
+      <w:proofErr w:type="spellEnd"/>
+      <w:proofErr w:type="gramEnd"/>
+      <w:r>
+        <w:rPr>
+          <w:rFonts w:ascii="Arial" w:hAnsi="Arial" w:cs="Arial"/>
+          <w:sz w:val="36"/>
+          <w:szCs w:val="36"/>
+        </w:rPr>
+        <w:t xml:space="preserve"> outras COISAS!</w:t>
+      </w:r>
+    </w:p>
+    <w:p>
+      <w:pPr>
+        <w:pBdr>
+          <w:top w:val="single" w:sz="4" w:space="1" w:color="auto"/>
+          <w:left w:val="single" w:sz="4" w:space="4" w:color="auto"/>
+          <w:bottom w:val="single" w:sz="4" w:space="1" w:color="auto"/>
+          <w:right w:val="single" w:sz="4" w:space="4" w:color="auto"/>
+        </w:pBdr>
+        <w:jc w:val="center"/>
+        <w:rPr>
+          <w:rFonts w:ascii="Arial" w:hAnsi="Arial" w:cs="Arial"/>
+          <w:sz w:val="36"/>
+          <w:szCs w:val="36"/>
+        </w:rPr>
+      </w:pPr>
+      <w:r>
+        <w:rPr>
+          <w:rFonts w:ascii="Arial" w:hAnsi="Arial" w:cs="Arial"/>
+          <w:sz w:val="36"/>
+          <w:szCs w:val="36"/>
+        </w:rPr>
+        <w:t xml:space="preserve">Você também pode adicionar um site seu no </w:t>
+      </w:r>
+      <w:proofErr w:type="spellStart"/>
+      <w:r>
+        <w:rPr>
+          <w:rFonts w:ascii="Arial" w:hAnsi="Arial" w:cs="Arial"/>
+          <w:sz w:val="36"/>
+          <w:szCs w:val="36"/>
+        </w:rPr>
+        <w:t>iframe</w:t>
+      </w:r>
+      <w:proofErr w:type="spellEnd"/>
+    </w:p>
+    <w:p>
+      <w:pPr>
+        <w:pBdr>
+          <w:top w:val="single" w:sz="4" w:space="1" w:color="auto"/>
+          <w:left w:val="single" w:sz="4" w:space="4" w:color="auto"/>
+          <w:bottom w:val="single" w:sz="4" w:space="1" w:color="auto"/>
+          <w:right w:val="single" w:sz="4" w:space="4" w:color="auto"/>
+        </w:pBdr>
+        <w:jc w:val="center"/>
+        <w:rPr>
+          <w:rFonts w:ascii="Arial" w:hAnsi="Arial" w:cs="Arial"/>
+          <w:sz w:val="36"/>
+          <w:szCs w:val="36"/>
+        </w:rPr>
+      </w:pPr>
+      <w:r>
+        <w:rPr>
+          <w:rFonts w:ascii="Arial" w:hAnsi="Arial" w:cs="Arial"/>
+          <w:sz w:val="36"/>
+          <w:szCs w:val="36"/>
+        </w:rPr>
+        <w:t xml:space="preserve">(alguns sites </w:t>
+      </w:r>
+      <w:proofErr w:type="gramStart"/>
+      <w:r>
+        <w:rPr>
+          <w:rFonts w:ascii="Arial" w:hAnsi="Arial" w:cs="Arial"/>
+          <w:sz w:val="36"/>
+          <w:szCs w:val="36"/>
+        </w:rPr>
+        <w:t>tem</w:t>
+      </w:r>
+      <w:proofErr w:type="gramEnd"/>
+      <w:r>
+        <w:rPr>
+          <w:rFonts w:ascii="Arial" w:hAnsi="Arial" w:cs="Arial"/>
+          <w:sz w:val="36"/>
+          <w:szCs w:val="36"/>
+        </w:rPr>
+        <w:t xml:space="preserve"> proteção contra </w:t>
+      </w:r>
+      <w:proofErr w:type="spellStart"/>
+      <w:r>
+        <w:rPr>
+          <w:rFonts w:ascii="Arial" w:hAnsi="Arial" w:cs="Arial"/>
+          <w:sz w:val="36"/>
+          <w:szCs w:val="36"/>
+        </w:rPr>
+        <w:t>iframe</w:t>
+      </w:r>
+      <w:proofErr w:type="spellEnd"/>
+      <w:r>
+        <w:rPr>
+          <w:rFonts w:ascii="Arial" w:hAnsi="Arial" w:cs="Arial"/>
+          <w:sz w:val="36"/>
+          <w:szCs w:val="36"/>
+        </w:rPr>
+        <w:t>.)</w:t>
       </w:r>
     </w:p>
     <w:p>
@@ -357,7 +443,43 @@
           <w:szCs w:val="36"/>
         </w:rPr>
         <w:lastRenderedPageBreak/>
-        <w:t>Alguns celulares não tem a opção de iframe, logo é melhor você deixar o link do site aqui:</w:t>
+        <w:t xml:space="preserve">Alguns celulares não </w:t>
+      </w:r>
+      <w:proofErr w:type="gramStart"/>
+      <w:r>
+        <w:rPr>
+          <w:rFonts w:ascii="Arial" w:hAnsi="Arial" w:cs="Arial"/>
+          <w:sz w:val="36"/>
+          <w:szCs w:val="36"/>
+        </w:rPr>
+        <w:t>tem</w:t>
+      </w:r>
+      <w:proofErr w:type="gramEnd"/>
+      <w:r>
+        <w:rPr>
+          <w:rFonts w:ascii="Arial" w:hAnsi="Arial" w:cs="Arial"/>
+          <w:sz w:val="36"/>
+          <w:szCs w:val="36"/>
+        </w:rPr>
+        <w:t xml:space="preserve"> a opção de </w:t>
+      </w:r>
+      <w:proofErr w:type="spellStart"/>
+      <w:r>
+        <w:rPr>
+          <w:rFonts w:ascii="Arial" w:hAnsi="Arial" w:cs="Arial"/>
+          <w:sz w:val="36"/>
+          <w:szCs w:val="36"/>
+        </w:rPr>
+        <w:t>iframe</w:t>
+      </w:r>
+      <w:proofErr w:type="spellEnd"/>
+      <w:r>
+        <w:rPr>
+          <w:rFonts w:ascii="Arial" w:hAnsi="Arial" w:cs="Arial"/>
+          <w:sz w:val="36"/>
+          <w:szCs w:val="36"/>
+        </w:rPr>
+        <w:t>, logo é melhor você deixar o link do site aqui:</w:t>
       </w:r>
     </w:p>
     <w:p>
@@ -440,7 +562,43 @@
           <w:sz w:val="36"/>
           <w:szCs w:val="36"/>
         </w:rPr>
-        <w:t>Oque tem dentro do iframe sera mostrado caso o celular não tenha compatibilidade.</w:t>
+        <w:t xml:space="preserve">Oque tem dentro do </w:t>
+      </w:r>
+      <w:proofErr w:type="spellStart"/>
+      <w:r>
+        <w:rPr>
+          <w:rFonts w:ascii="Arial" w:hAnsi="Arial" w:cs="Arial"/>
+          <w:sz w:val="36"/>
+          <w:szCs w:val="36"/>
+        </w:rPr>
+        <w:t>iframe</w:t>
+      </w:r>
+      <w:proofErr w:type="spellEnd"/>
+      <w:r>
+        <w:rPr>
+          <w:rFonts w:ascii="Arial" w:hAnsi="Arial" w:cs="Arial"/>
+          <w:sz w:val="36"/>
+          <w:szCs w:val="36"/>
+        </w:rPr>
+        <w:t xml:space="preserve"> </w:t>
+      </w:r>
+      <w:proofErr w:type="spellStart"/>
+      <w:r>
+        <w:rPr>
+          <w:rFonts w:ascii="Arial" w:hAnsi="Arial" w:cs="Arial"/>
+          <w:sz w:val="36"/>
+          <w:szCs w:val="36"/>
+        </w:rPr>
+        <w:t>sera</w:t>
+      </w:r>
+      <w:proofErr w:type="spellEnd"/>
+      <w:r>
+        <w:rPr>
+          <w:rFonts w:ascii="Arial" w:hAnsi="Arial" w:cs="Arial"/>
+          <w:sz w:val="36"/>
+          <w:szCs w:val="36"/>
+        </w:rPr>
+        <w:t xml:space="preserve"> mostrado caso o celular não tenha compatibilidade.</w:t>
       </w:r>
     </w:p>
     <w:p>
@@ -579,7 +737,25 @@
           <w:sz w:val="36"/>
           <w:szCs w:val="36"/>
         </w:rPr>
-        <w:t>Para você mudar o tamanho de um iframe basta você fazer isto:</w:t>
+        <w:t xml:space="preserve">Para você mudar o tamanho de um </w:t>
+      </w:r>
+      <w:proofErr w:type="spellStart"/>
+      <w:r>
+        <w:rPr>
+          <w:rFonts w:ascii="Arial" w:hAnsi="Arial" w:cs="Arial"/>
+          <w:sz w:val="36"/>
+          <w:szCs w:val="36"/>
+        </w:rPr>
+        <w:t>iframe</w:t>
+      </w:r>
+      <w:proofErr w:type="spellEnd"/>
+      <w:r>
+        <w:rPr>
+          <w:rFonts w:ascii="Arial" w:hAnsi="Arial" w:cs="Arial"/>
+          <w:sz w:val="36"/>
+          <w:szCs w:val="36"/>
+        </w:rPr>
+        <w:t xml:space="preserve"> basta você fazer isto:</w:t>
       </w:r>
     </w:p>
     <w:p>
@@ -704,77 +880,133 @@
           <w:szCs w:val="36"/>
         </w:rPr>
       </w:pPr>
-      <w:r>
-        <w:rPr>
-          <w:rFonts w:ascii="Arial" w:hAnsi="Arial" w:cs="Arial"/>
-          <w:sz w:val="36"/>
-          <w:szCs w:val="36"/>
-        </w:rPr>
-        <w:t>Alguns comando no iframe que podem ser usados:</w:t>
-      </w:r>
-    </w:p>
-    <w:p>
-      <w:pPr>
-        <w:pBdr>
-          <w:top w:val="single" w:sz="4" w:space="1" w:color="auto"/>
-          <w:left w:val="single" w:sz="4" w:space="4" w:color="auto"/>
-          <w:bottom w:val="single" w:sz="4" w:space="1" w:color="auto"/>
-          <w:right w:val="single" w:sz="4" w:space="4" w:color="auto"/>
-        </w:pBdr>
-        <w:jc w:val="center"/>
-        <w:rPr>
-          <w:rFonts w:ascii="Arial" w:hAnsi="Arial" w:cs="Arial"/>
-          <w:sz w:val="36"/>
-          <w:szCs w:val="36"/>
-        </w:rPr>
-      </w:pPr>
-    </w:p>
-    <w:p>
-      <w:pPr>
-        <w:pBdr>
-          <w:top w:val="single" w:sz="4" w:space="1" w:color="auto"/>
-          <w:left w:val="single" w:sz="4" w:space="4" w:color="auto"/>
-          <w:bottom w:val="single" w:sz="4" w:space="1" w:color="auto"/>
-          <w:right w:val="single" w:sz="4" w:space="4" w:color="auto"/>
-        </w:pBdr>
-        <w:jc w:val="center"/>
-        <w:rPr>
-          <w:rFonts w:ascii="Arial" w:hAnsi="Arial" w:cs="Arial"/>
-          <w:sz w:val="36"/>
-          <w:szCs w:val="36"/>
-        </w:rPr>
-      </w:pPr>
-      <w:r>
-        <w:rPr>
-          <w:rFonts w:ascii="Arial" w:hAnsi="Arial" w:cs="Arial"/>
-          <w:sz w:val="36"/>
-          <w:szCs w:val="36"/>
-        </w:rPr>
-        <w:t>Scrolling=””</w:t>
-      </w:r>
-    </w:p>
-    <w:p>
-      <w:pPr>
-        <w:pBdr>
-          <w:top w:val="single" w:sz="4" w:space="1" w:color="auto"/>
-          <w:left w:val="single" w:sz="4" w:space="4" w:color="auto"/>
-          <w:bottom w:val="single" w:sz="4" w:space="1" w:color="auto"/>
-          <w:right w:val="single" w:sz="4" w:space="4" w:color="auto"/>
-        </w:pBdr>
-        <w:jc w:val="center"/>
-        <w:rPr>
-          <w:rFonts w:ascii="Arial" w:hAnsi="Arial" w:cs="Arial"/>
-          <w:sz w:val="36"/>
-          <w:szCs w:val="36"/>
-        </w:rPr>
-      </w:pPr>
-      <w:r>
-        <w:rPr>
-          <w:rFonts w:ascii="Arial" w:hAnsi="Arial" w:cs="Arial"/>
-          <w:sz w:val="36"/>
-          <w:szCs w:val="36"/>
-        </w:rPr>
-        <w:t>Auto: opção padrão( scroll ativado)</w:t>
+      <w:proofErr w:type="gramStart"/>
+      <w:r>
+        <w:rPr>
+          <w:rFonts w:ascii="Arial" w:hAnsi="Arial" w:cs="Arial"/>
+          <w:sz w:val="36"/>
+          <w:szCs w:val="36"/>
+        </w:rPr>
+        <w:t>Alguns comando</w:t>
+      </w:r>
+      <w:proofErr w:type="gramEnd"/>
+      <w:r>
+        <w:rPr>
+          <w:rFonts w:ascii="Arial" w:hAnsi="Arial" w:cs="Arial"/>
+          <w:sz w:val="36"/>
+          <w:szCs w:val="36"/>
+        </w:rPr>
+        <w:t xml:space="preserve"> no </w:t>
+      </w:r>
+      <w:proofErr w:type="spellStart"/>
+      <w:r>
+        <w:rPr>
+          <w:rFonts w:ascii="Arial" w:hAnsi="Arial" w:cs="Arial"/>
+          <w:sz w:val="36"/>
+          <w:szCs w:val="36"/>
+        </w:rPr>
+        <w:t>iframe</w:t>
+      </w:r>
+      <w:proofErr w:type="spellEnd"/>
+      <w:r>
+        <w:rPr>
+          <w:rFonts w:ascii="Arial" w:hAnsi="Arial" w:cs="Arial"/>
+          <w:sz w:val="36"/>
+          <w:szCs w:val="36"/>
+        </w:rPr>
+        <w:t xml:space="preserve"> que podem ser usados:</w:t>
+      </w:r>
+    </w:p>
+    <w:p>
+      <w:pPr>
+        <w:pBdr>
+          <w:top w:val="single" w:sz="4" w:space="1" w:color="auto"/>
+          <w:left w:val="single" w:sz="4" w:space="4" w:color="auto"/>
+          <w:bottom w:val="single" w:sz="4" w:space="1" w:color="auto"/>
+          <w:right w:val="single" w:sz="4" w:space="4" w:color="auto"/>
+        </w:pBdr>
+        <w:jc w:val="center"/>
+        <w:rPr>
+          <w:rFonts w:ascii="Arial" w:hAnsi="Arial" w:cs="Arial"/>
+          <w:sz w:val="36"/>
+          <w:szCs w:val="36"/>
+        </w:rPr>
+      </w:pPr>
+    </w:p>
+    <w:p>
+      <w:pPr>
+        <w:pBdr>
+          <w:top w:val="single" w:sz="4" w:space="1" w:color="auto"/>
+          <w:left w:val="single" w:sz="4" w:space="4" w:color="auto"/>
+          <w:bottom w:val="single" w:sz="4" w:space="1" w:color="auto"/>
+          <w:right w:val="single" w:sz="4" w:space="4" w:color="auto"/>
+        </w:pBdr>
+        <w:jc w:val="center"/>
+        <w:rPr>
+          <w:rFonts w:ascii="Arial" w:hAnsi="Arial" w:cs="Arial"/>
+          <w:sz w:val="36"/>
+          <w:szCs w:val="36"/>
+        </w:rPr>
+      </w:pPr>
+      <w:proofErr w:type="spellStart"/>
+      <w:r>
+        <w:rPr>
+          <w:rFonts w:ascii="Arial" w:hAnsi="Arial" w:cs="Arial"/>
+          <w:sz w:val="36"/>
+          <w:szCs w:val="36"/>
+        </w:rPr>
+        <w:t>Scrolling</w:t>
+      </w:r>
+      <w:proofErr w:type="spellEnd"/>
+      <w:r>
+        <w:rPr>
+          <w:rFonts w:ascii="Arial" w:hAnsi="Arial" w:cs="Arial"/>
+          <w:sz w:val="36"/>
+          <w:szCs w:val="36"/>
+        </w:rPr>
+        <w:t>=””</w:t>
+      </w:r>
+    </w:p>
+    <w:p>
+      <w:pPr>
+        <w:pBdr>
+          <w:top w:val="single" w:sz="4" w:space="1" w:color="auto"/>
+          <w:left w:val="single" w:sz="4" w:space="4" w:color="auto"/>
+          <w:bottom w:val="single" w:sz="4" w:space="1" w:color="auto"/>
+          <w:right w:val="single" w:sz="4" w:space="4" w:color="auto"/>
+        </w:pBdr>
+        <w:jc w:val="center"/>
+        <w:rPr>
+          <w:rFonts w:ascii="Arial" w:hAnsi="Arial" w:cs="Arial"/>
+          <w:sz w:val="36"/>
+          <w:szCs w:val="36"/>
+        </w:rPr>
+      </w:pPr>
+      <w:r>
+        <w:rPr>
+          <w:rFonts w:ascii="Arial" w:hAnsi="Arial" w:cs="Arial"/>
+          <w:sz w:val="36"/>
+          <w:szCs w:val="36"/>
+        </w:rPr>
+        <w:t xml:space="preserve">Auto: opção </w:t>
+      </w:r>
+      <w:proofErr w:type="gramStart"/>
+      <w:r>
+        <w:rPr>
+          <w:rFonts w:ascii="Arial" w:hAnsi="Arial" w:cs="Arial"/>
+          <w:sz w:val="36"/>
+          <w:szCs w:val="36"/>
+        </w:rPr>
+        <w:t>padrão( scroll</w:t>
+      </w:r>
+      <w:proofErr w:type="gramEnd"/>
+      <w:r>
+        <w:rPr>
+          <w:rFonts w:ascii="Arial" w:hAnsi="Arial" w:cs="Arial"/>
+          <w:sz w:val="36"/>
+          <w:szCs w:val="36"/>
+        </w:rPr>
+        <w:t xml:space="preserve"> ativado)</w:t>
       </w:r>
     </w:p>
     <w:p>
@@ -865,37 +1097,65 @@
           <w:szCs w:val="36"/>
         </w:rPr>
       </w:pPr>
-      <w:r>
-        <w:rPr>
-          <w:rFonts w:ascii="Arial" w:hAnsi="Arial" w:cs="Arial"/>
-          <w:sz w:val="36"/>
-          <w:szCs w:val="36"/>
-        </w:rPr>
-        <w:t>Name=””</w:t>
-      </w:r>
-    </w:p>
-    <w:p>
-      <w:pPr>
-        <w:pBdr>
-          <w:top w:val="single" w:sz="4" w:space="1" w:color="auto"/>
-          <w:left w:val="single" w:sz="4" w:space="4" w:color="auto"/>
-          <w:bottom w:val="single" w:sz="4" w:space="1" w:color="auto"/>
-          <w:right w:val="single" w:sz="4" w:space="4" w:color="auto"/>
-        </w:pBdr>
-        <w:jc w:val="center"/>
-        <w:rPr>
-          <w:rFonts w:ascii="Arial" w:hAnsi="Arial" w:cs="Arial"/>
-          <w:sz w:val="36"/>
-          <w:szCs w:val="36"/>
-        </w:rPr>
-      </w:pPr>
-      <w:r>
-        <w:rPr>
-          <w:rFonts w:ascii="Arial" w:hAnsi="Arial" w:cs="Arial"/>
-          <w:sz w:val="36"/>
-          <w:szCs w:val="36"/>
-        </w:rPr>
-        <w:t>Ela pode ser usada para colocar um nome no seu iframe para fazer isso:</w:t>
+      <w:proofErr w:type="spellStart"/>
+      <w:r>
+        <w:rPr>
+          <w:rFonts w:ascii="Arial" w:hAnsi="Arial" w:cs="Arial"/>
+          <w:sz w:val="36"/>
+          <w:szCs w:val="36"/>
+        </w:rPr>
+        <w:t>Name</w:t>
+      </w:r>
+      <w:proofErr w:type="spellEnd"/>
+      <w:r>
+        <w:rPr>
+          <w:rFonts w:ascii="Arial" w:hAnsi="Arial" w:cs="Arial"/>
+          <w:sz w:val="36"/>
+          <w:szCs w:val="36"/>
+        </w:rPr>
+        <w:t>=””</w:t>
+      </w:r>
+    </w:p>
+    <w:p>
+      <w:pPr>
+        <w:pBdr>
+          <w:top w:val="single" w:sz="4" w:space="1" w:color="auto"/>
+          <w:left w:val="single" w:sz="4" w:space="4" w:color="auto"/>
+          <w:bottom w:val="single" w:sz="4" w:space="1" w:color="auto"/>
+          <w:right w:val="single" w:sz="4" w:space="4" w:color="auto"/>
+        </w:pBdr>
+        <w:jc w:val="center"/>
+        <w:rPr>
+          <w:rFonts w:ascii="Arial" w:hAnsi="Arial" w:cs="Arial"/>
+          <w:sz w:val="36"/>
+          <w:szCs w:val="36"/>
+        </w:rPr>
+      </w:pPr>
+      <w:r>
+        <w:rPr>
+          <w:rFonts w:ascii="Arial" w:hAnsi="Arial" w:cs="Arial"/>
+          <w:sz w:val="36"/>
+          <w:szCs w:val="36"/>
+        </w:rPr>
+        <w:t xml:space="preserve">Ela pode ser usada para colocar um nome no seu </w:t>
+      </w:r>
+      <w:proofErr w:type="spellStart"/>
+      <w:r>
+        <w:rPr>
+          <w:rFonts w:ascii="Arial" w:hAnsi="Arial" w:cs="Arial"/>
+          <w:sz w:val="36"/>
+          <w:szCs w:val="36"/>
+        </w:rPr>
+        <w:t>iframe</w:t>
+      </w:r>
+      <w:proofErr w:type="spellEnd"/>
+      <w:r>
+        <w:rPr>
+          <w:rFonts w:ascii="Arial" w:hAnsi="Arial" w:cs="Arial"/>
+          <w:sz w:val="36"/>
+          <w:szCs w:val="36"/>
+        </w:rPr>
+        <w:t xml:space="preserve"> para fazer isso:</w:t>
       </w:r>
     </w:p>
     <w:p>
@@ -1037,7 +1297,79 @@
           <w:sz w:val="36"/>
           <w:szCs w:val="36"/>
         </w:rPr>
-        <w:t>Basicamente ta vendo aquele link? Ele esta com target=”nome do iframe que se colocou”</w:t>
+        <w:t xml:space="preserve">Basicamente </w:t>
+      </w:r>
+      <w:proofErr w:type="spellStart"/>
+      <w:r>
+        <w:rPr>
+          <w:rFonts w:ascii="Arial" w:hAnsi="Arial" w:cs="Arial"/>
+          <w:sz w:val="36"/>
+          <w:szCs w:val="36"/>
+        </w:rPr>
+        <w:t>ta</w:t>
+      </w:r>
+      <w:proofErr w:type="spellEnd"/>
+      <w:r>
+        <w:rPr>
+          <w:rFonts w:ascii="Arial" w:hAnsi="Arial" w:cs="Arial"/>
+          <w:sz w:val="36"/>
+          <w:szCs w:val="36"/>
+        </w:rPr>
+        <w:t xml:space="preserve"> vendo aquele link? Ele </w:t>
+      </w:r>
+      <w:proofErr w:type="spellStart"/>
+      <w:r>
+        <w:rPr>
+          <w:rFonts w:ascii="Arial" w:hAnsi="Arial" w:cs="Arial"/>
+          <w:sz w:val="36"/>
+          <w:szCs w:val="36"/>
+        </w:rPr>
+        <w:t>esta</w:t>
+      </w:r>
+      <w:proofErr w:type="spellEnd"/>
+      <w:r>
+        <w:rPr>
+          <w:rFonts w:ascii="Arial" w:hAnsi="Arial" w:cs="Arial"/>
+          <w:sz w:val="36"/>
+          <w:szCs w:val="36"/>
+        </w:rPr>
+        <w:t xml:space="preserve"> com target</w:t>
+      </w:r>
+      <w:proofErr w:type="gramStart"/>
+      <w:r>
+        <w:rPr>
+          <w:rFonts w:ascii="Arial" w:hAnsi="Arial" w:cs="Arial"/>
+          <w:sz w:val="36"/>
+          <w:szCs w:val="36"/>
+        </w:rPr>
+        <w:t>=”nome</w:t>
+      </w:r>
+      <w:proofErr w:type="gramEnd"/>
+      <w:r>
+        <w:rPr>
+          <w:rFonts w:ascii="Arial" w:hAnsi="Arial" w:cs="Arial"/>
+          <w:sz w:val="36"/>
+          <w:szCs w:val="36"/>
+        </w:rPr>
+        <w:t xml:space="preserve"> do </w:t>
+      </w:r>
+      <w:proofErr w:type="spellStart"/>
+      <w:r>
+        <w:rPr>
+          <w:rFonts w:ascii="Arial" w:hAnsi="Arial" w:cs="Arial"/>
+          <w:sz w:val="36"/>
+          <w:szCs w:val="36"/>
+        </w:rPr>
+        <w:t>iframe</w:t>
+      </w:r>
+      <w:proofErr w:type="spellEnd"/>
+      <w:r>
+        <w:rPr>
+          <w:rFonts w:ascii="Arial" w:hAnsi="Arial" w:cs="Arial"/>
+          <w:sz w:val="36"/>
+          <w:szCs w:val="36"/>
+        </w:rPr>
+        <w:t xml:space="preserve"> que se colocou”</w:t>
       </w:r>
     </w:p>
     <w:p>
@@ -1086,7 +1418,43 @@
           <w:szCs w:val="36"/>
         </w:rPr>
         <w:lastRenderedPageBreak/>
-        <w:t>Logo, o site ira aparecer no iframe ao em vez de ir para um site.</w:t>
+        <w:t xml:space="preserve">Logo, o site </w:t>
+      </w:r>
+      <w:proofErr w:type="gramStart"/>
+      <w:r>
+        <w:rPr>
+          <w:rFonts w:ascii="Arial" w:hAnsi="Arial" w:cs="Arial"/>
+          <w:sz w:val="36"/>
+          <w:szCs w:val="36"/>
+        </w:rPr>
+        <w:t>ira</w:t>
+      </w:r>
+      <w:proofErr w:type="gramEnd"/>
+      <w:r>
+        <w:rPr>
+          <w:rFonts w:ascii="Arial" w:hAnsi="Arial" w:cs="Arial"/>
+          <w:sz w:val="36"/>
+          <w:szCs w:val="36"/>
+        </w:rPr>
+        <w:t xml:space="preserve"> aparecer no </w:t>
+      </w:r>
+      <w:proofErr w:type="spellStart"/>
+      <w:r>
+        <w:rPr>
+          <w:rFonts w:ascii="Arial" w:hAnsi="Arial" w:cs="Arial"/>
+          <w:sz w:val="36"/>
+          <w:szCs w:val="36"/>
+        </w:rPr>
+        <w:t>iframe</w:t>
+      </w:r>
+      <w:proofErr w:type="spellEnd"/>
+      <w:r>
+        <w:rPr>
+          <w:rFonts w:ascii="Arial" w:hAnsi="Arial" w:cs="Arial"/>
+          <w:sz w:val="36"/>
+          <w:szCs w:val="36"/>
+        </w:rPr>
+        <w:t xml:space="preserve"> ao em vez de ir para um site.</w:t>
       </w:r>
     </w:p>
     <w:p>
@@ -1250,6 +1618,390 @@
           <w:szCs w:val="36"/>
         </w:rPr>
       </w:pPr>
+      <w:r>
+        <w:rPr>
+          <w:rFonts w:ascii="Arial" w:hAnsi="Arial" w:cs="Arial"/>
+          <w:sz w:val="36"/>
+          <w:szCs w:val="36"/>
+        </w:rPr>
+        <w:t xml:space="preserve">Então, eu entendi e </w:t>
+      </w:r>
+      <w:proofErr w:type="spellStart"/>
+      <w:proofErr w:type="gramStart"/>
+      <w:r>
+        <w:rPr>
+          <w:rFonts w:ascii="Arial" w:hAnsi="Arial" w:cs="Arial"/>
+          <w:sz w:val="36"/>
+          <w:szCs w:val="36"/>
+        </w:rPr>
+        <w:t>talz</w:t>
+      </w:r>
+      <w:proofErr w:type="spellEnd"/>
+      <w:proofErr w:type="gramEnd"/>
+      <w:r>
+        <w:rPr>
+          <w:rFonts w:ascii="Arial" w:hAnsi="Arial" w:cs="Arial"/>
+          <w:sz w:val="36"/>
+          <w:szCs w:val="36"/>
+        </w:rPr>
+        <w:t xml:space="preserve"> mas fica </w:t>
+      </w:r>
+      <w:proofErr w:type="spellStart"/>
+      <w:r>
+        <w:rPr>
+          <w:rFonts w:ascii="Arial" w:hAnsi="Arial" w:cs="Arial"/>
+          <w:sz w:val="36"/>
+          <w:szCs w:val="36"/>
+        </w:rPr>
+        <w:t>mt</w:t>
+      </w:r>
+      <w:proofErr w:type="spellEnd"/>
+      <w:r>
+        <w:rPr>
+          <w:rFonts w:ascii="Arial" w:hAnsi="Arial" w:cs="Arial"/>
+          <w:sz w:val="36"/>
+          <w:szCs w:val="36"/>
+        </w:rPr>
+        <w:t xml:space="preserve"> feio essa tela branca no começo... tem como eu adicionar alguma coisa??</w:t>
+      </w:r>
+    </w:p>
+    <w:p>
+      <w:pPr>
+        <w:pBdr>
+          <w:top w:val="single" w:sz="4" w:space="1" w:color="auto"/>
+          <w:left w:val="single" w:sz="4" w:space="4" w:color="auto"/>
+          <w:bottom w:val="single" w:sz="4" w:space="1" w:color="auto"/>
+          <w:right w:val="single" w:sz="4" w:space="4" w:color="auto"/>
+        </w:pBdr>
+        <w:jc w:val="center"/>
+        <w:rPr>
+          <w:rFonts w:ascii="Arial" w:hAnsi="Arial" w:cs="Arial"/>
+          <w:sz w:val="36"/>
+          <w:szCs w:val="36"/>
+        </w:rPr>
+      </w:pPr>
+      <w:r>
+        <w:rPr>
+          <w:rFonts w:ascii="Arial" w:hAnsi="Arial" w:cs="Arial"/>
+          <w:sz w:val="36"/>
+          <w:szCs w:val="36"/>
+        </w:rPr>
+        <w:t>-SIM</w:t>
+      </w:r>
+    </w:p>
+    <w:p>
+      <w:pPr>
+        <w:pBdr>
+          <w:top w:val="single" w:sz="4" w:space="1" w:color="auto"/>
+          <w:left w:val="single" w:sz="4" w:space="4" w:color="auto"/>
+          <w:bottom w:val="single" w:sz="4" w:space="1" w:color="auto"/>
+          <w:right w:val="single" w:sz="4" w:space="4" w:color="auto"/>
+        </w:pBdr>
+        <w:jc w:val="center"/>
+        <w:rPr>
+          <w:rFonts w:ascii="Arial" w:hAnsi="Arial" w:cs="Arial"/>
+          <w:sz w:val="36"/>
+          <w:szCs w:val="36"/>
+        </w:rPr>
+      </w:pPr>
+      <w:r>
+        <w:rPr>
+          <w:rFonts w:ascii="Arial" w:hAnsi="Arial" w:cs="Arial"/>
+          <w:sz w:val="36"/>
+          <w:szCs w:val="36"/>
+        </w:rPr>
+        <w:t>Há um comando que pode lhe ajudar nisso:</w:t>
+      </w:r>
+    </w:p>
+    <w:p>
+      <w:pPr>
+        <w:pBdr>
+          <w:top w:val="single" w:sz="4" w:space="1" w:color="auto"/>
+          <w:left w:val="single" w:sz="4" w:space="4" w:color="auto"/>
+          <w:bottom w:val="single" w:sz="4" w:space="1" w:color="auto"/>
+          <w:right w:val="single" w:sz="4" w:space="4" w:color="auto"/>
+        </w:pBdr>
+        <w:jc w:val="center"/>
+        <w:rPr>
+          <w:rFonts w:ascii="Arial" w:hAnsi="Arial" w:cs="Arial"/>
+          <w:sz w:val="36"/>
+          <w:szCs w:val="36"/>
+        </w:rPr>
+      </w:pPr>
+      <w:r>
+        <w:rPr>
+          <w:rFonts w:ascii="Arial" w:hAnsi="Arial" w:cs="Arial"/>
+          <w:sz w:val="36"/>
+          <w:szCs w:val="36"/>
+        </w:rPr>
+        <w:drawing>
+          <wp:inline distT="0" distB="0" distL="0" distR="0" wp14:anchorId="0E3BFA3F" wp14:editId="2DFBEB80">
+            <wp:extent cx="4048690" cy="323895"/>
+            <wp:effectExtent l="0" t="0" r="9525" b="0"/>
+            <wp:docPr id="11" name="Imagem 11"/>
+            <wp:cNvGraphicFramePr>
+              <a:graphicFrameLocks xmlns:a="http://schemas.openxmlformats.org/drawingml/2006/main" noChangeAspect="1"/>
+            </wp:cNvGraphicFramePr>
+            <a:graphic xmlns:a="http://schemas.openxmlformats.org/drawingml/2006/main">
+              <a:graphicData uri="http://schemas.openxmlformats.org/drawingml/2006/picture">
+                <pic:pic xmlns:pic="http://schemas.openxmlformats.org/drawingml/2006/picture">
+                  <pic:nvPicPr>
+                    <pic:cNvPr id="1" name=""/>
+                    <pic:cNvPicPr/>
+                  </pic:nvPicPr>
+                  <pic:blipFill>
+                    <a:blip r:embed="rId14"/>
+                    <a:stretch>
+                      <a:fillRect/>
+                    </a:stretch>
+                  </pic:blipFill>
+                  <pic:spPr>
+                    <a:xfrm>
+                      <a:off x="0" y="0"/>
+                      <a:ext cx="4048690" cy="323895"/>
+                    </a:xfrm>
+                    <a:prstGeom prst="rect">
+                      <a:avLst/>
+                    </a:prstGeom>
+                  </pic:spPr>
+                </pic:pic>
+              </a:graphicData>
+            </a:graphic>
+          </wp:inline>
+        </w:drawing>
+      </w:r>
+    </w:p>
+    <w:p>
+      <w:pPr>
+        <w:pBdr>
+          <w:top w:val="single" w:sz="4" w:space="1" w:color="auto"/>
+          <w:left w:val="single" w:sz="4" w:space="4" w:color="auto"/>
+          <w:bottom w:val="single" w:sz="4" w:space="1" w:color="auto"/>
+          <w:right w:val="single" w:sz="4" w:space="4" w:color="auto"/>
+        </w:pBdr>
+        <w:jc w:val="center"/>
+        <w:rPr>
+          <w:rFonts w:ascii="Arial" w:hAnsi="Arial" w:cs="Arial"/>
+          <w:sz w:val="36"/>
+          <w:szCs w:val="36"/>
+        </w:rPr>
+      </w:pPr>
+      <w:proofErr w:type="spellStart"/>
+      <w:r>
+        <w:rPr>
+          <w:rFonts w:ascii="Arial" w:hAnsi="Arial" w:cs="Arial"/>
+          <w:sz w:val="36"/>
+          <w:szCs w:val="36"/>
+        </w:rPr>
+        <w:t>Srcdoc</w:t>
+      </w:r>
+      <w:proofErr w:type="spellEnd"/>
+      <w:r>
+        <w:rPr>
+          <w:rFonts w:ascii="Arial" w:hAnsi="Arial" w:cs="Arial"/>
+          <w:sz w:val="36"/>
+          <w:szCs w:val="36"/>
+        </w:rPr>
+        <w:t>=””</w:t>
+      </w:r>
+    </w:p>
+    <w:p>
+      <w:pPr>
+        <w:pBdr>
+          <w:top w:val="single" w:sz="4" w:space="1" w:color="auto"/>
+          <w:left w:val="single" w:sz="4" w:space="4" w:color="auto"/>
+          <w:bottom w:val="single" w:sz="4" w:space="1" w:color="auto"/>
+          <w:right w:val="single" w:sz="4" w:space="4" w:color="auto"/>
+        </w:pBdr>
+        <w:jc w:val="center"/>
+        <w:rPr>
+          <w:noProof/>
+        </w:rPr>
+      </w:pPr>
+      <w:r>
+        <w:rPr>
+          <w:rFonts w:ascii="Arial" w:hAnsi="Arial" w:cs="Arial"/>
+          <w:sz w:val="36"/>
+          <w:szCs w:val="36"/>
+        </w:rPr>
+        <w:t>Para fazer isso você coloca o código.</w:t>
+      </w:r>
+      <w:r>
+        <w:rPr>
+          <w:noProof/>
+        </w:rPr>
+        <w:t xml:space="preserve"> </w:t>
+      </w:r>
+      <w:r>
+        <w:rPr>
+          <w:rFonts w:ascii="Arial" w:hAnsi="Arial" w:cs="Arial"/>
+          <w:sz w:val="36"/>
+          <w:szCs w:val="36"/>
+        </w:rPr>
+        <w:drawing>
+          <wp:inline distT="0" distB="0" distL="0" distR="0" wp14:anchorId="3348F945" wp14:editId="5FD88F62">
+            <wp:extent cx="3972239" cy="2143125"/>
+            <wp:effectExtent l="0" t="0" r="9525" b="0"/>
+            <wp:docPr id="12" name="Imagem 12" descr="Texto&#10;&#10;Descrição gerada automaticamente"/>
+            <wp:cNvGraphicFramePr>
+              <a:graphicFrameLocks xmlns:a="http://schemas.openxmlformats.org/drawingml/2006/main" noChangeAspect="1"/>
+            </wp:cNvGraphicFramePr>
+            <a:graphic xmlns:a="http://schemas.openxmlformats.org/drawingml/2006/main">
+              <a:graphicData uri="http://schemas.openxmlformats.org/drawingml/2006/picture">
+                <pic:pic xmlns:pic="http://schemas.openxmlformats.org/drawingml/2006/picture">
+                  <pic:nvPicPr>
+                    <pic:cNvPr id="12" name="Imagem 12" descr="Texto&#10;&#10;Descrição gerada automaticamente"/>
+                    <pic:cNvPicPr/>
+                  </pic:nvPicPr>
+                  <pic:blipFill>
+                    <a:blip r:embed="rId15"/>
+                    <a:stretch>
+                      <a:fillRect/>
+                    </a:stretch>
+                  </pic:blipFill>
+                  <pic:spPr>
+                    <a:xfrm>
+                      <a:off x="0" y="0"/>
+                      <a:ext cx="3976329" cy="2145332"/>
+                    </a:xfrm>
+                    <a:prstGeom prst="rect">
+                      <a:avLst/>
+                    </a:prstGeom>
+                  </pic:spPr>
+                </pic:pic>
+              </a:graphicData>
+            </a:graphic>
+          </wp:inline>
+        </w:drawing>
+      </w:r>
+    </w:p>
+    <w:p>
+      <w:pPr>
+        <w:pBdr>
+          <w:top w:val="single" w:sz="4" w:space="1" w:color="auto"/>
+          <w:left w:val="single" w:sz="4" w:space="4" w:color="auto"/>
+          <w:bottom w:val="single" w:sz="4" w:space="1" w:color="auto"/>
+          <w:right w:val="single" w:sz="4" w:space="4" w:color="auto"/>
+        </w:pBdr>
+        <w:jc w:val="center"/>
+        <w:rPr>
+          <w:rFonts w:ascii="Arial" w:hAnsi="Arial" w:cs="Arial"/>
+          <w:noProof/>
+          <w:sz w:val="36"/>
+          <w:szCs w:val="36"/>
+        </w:rPr>
+      </w:pPr>
+      <w:r>
+        <w:rPr>
+          <w:rFonts w:ascii="Arial" w:hAnsi="Arial" w:cs="Arial"/>
+          <w:noProof/>
+          <w:sz w:val="36"/>
+          <w:szCs w:val="36"/>
+        </w:rPr>
+        <w:lastRenderedPageBreak/>
+        <w:t>USE ASPAS SIMPLES(‘) PARA AS COISAS DENTRO POIS PODE BUGAR SE ADICIONAR ASPAS DUPLAS</w:t>
+      </w:r>
+    </w:p>
+    <w:p>
+      <w:pPr>
+        <w:pBdr>
+          <w:top w:val="single" w:sz="4" w:space="1" w:color="auto"/>
+          <w:left w:val="single" w:sz="4" w:space="4" w:color="auto"/>
+          <w:bottom w:val="single" w:sz="4" w:space="1" w:color="auto"/>
+          <w:right w:val="single" w:sz="4" w:space="4" w:color="auto"/>
+        </w:pBdr>
+        <w:jc w:val="center"/>
+        <w:rPr>
+          <w:rFonts w:ascii="Arial" w:hAnsi="Arial" w:cs="Arial"/>
+          <w:noProof/>
+          <w:sz w:val="36"/>
+          <w:szCs w:val="36"/>
+        </w:rPr>
+      </w:pPr>
+      <w:r>
+        <w:rPr>
+          <w:rFonts w:ascii="Arial" w:hAnsi="Arial" w:cs="Arial"/>
+          <w:noProof/>
+          <w:sz w:val="36"/>
+          <w:szCs w:val="36"/>
+        </w:rPr>
+        <w:t>Você também pode adicionar imagem e etc...</w:t>
+      </w:r>
+    </w:p>
+    <w:p>
+      <w:pPr>
+        <w:pBdr>
+          <w:top w:val="single" w:sz="4" w:space="1" w:color="auto"/>
+          <w:left w:val="single" w:sz="4" w:space="4" w:color="auto"/>
+          <w:bottom w:val="single" w:sz="4" w:space="1" w:color="auto"/>
+          <w:right w:val="single" w:sz="4" w:space="4" w:color="auto"/>
+        </w:pBdr>
+        <w:jc w:val="center"/>
+        <w:rPr>
+          <w:rFonts w:ascii="Arial" w:hAnsi="Arial" w:cs="Arial"/>
+          <w:noProof/>
+          <w:sz w:val="36"/>
+          <w:szCs w:val="36"/>
+        </w:rPr>
+      </w:pPr>
+      <w:r>
+        <w:rPr>
+          <w:rFonts w:ascii="Arial" w:hAnsi="Arial" w:cs="Arial"/>
+          <w:noProof/>
+          <w:sz w:val="36"/>
+          <w:szCs w:val="36"/>
+        </w:rPr>
+        <w:t>Ficara assim:</w:t>
+      </w:r>
+      <w:r>
+        <w:rPr>
+          <w:noProof/>
+        </w:rPr>
+        <w:t xml:space="preserve"> </w:t>
+      </w:r>
+      <w:r>
+        <w:rPr>
+          <w:rFonts w:ascii="Arial" w:hAnsi="Arial" w:cs="Arial"/>
+          <w:noProof/>
+          <w:sz w:val="36"/>
+          <w:szCs w:val="36"/>
+        </w:rPr>
+        <w:drawing>
+          <wp:inline distT="0" distB="0" distL="0" distR="0" wp14:anchorId="16CFC4CD" wp14:editId="2F89EABE">
+            <wp:extent cx="5400040" cy="1937385"/>
+            <wp:effectExtent l="0" t="0" r="0" b="5715"/>
+            <wp:docPr id="13" name="Imagem 13" descr="Interface gráfica do usuário, Aplicativo&#10;&#10;Descrição gerada automaticamente"/>
+            <wp:cNvGraphicFramePr>
+              <a:graphicFrameLocks xmlns:a="http://schemas.openxmlformats.org/drawingml/2006/main" noChangeAspect="1"/>
+            </wp:cNvGraphicFramePr>
+            <a:graphic xmlns:a="http://schemas.openxmlformats.org/drawingml/2006/main">
+              <a:graphicData uri="http://schemas.openxmlformats.org/drawingml/2006/picture">
+                <pic:pic xmlns:pic="http://schemas.openxmlformats.org/drawingml/2006/picture">
+                  <pic:nvPicPr>
+                    <pic:cNvPr id="13" name="Imagem 13" descr="Interface gráfica do usuário, Aplicativo&#10;&#10;Descrição gerada automaticamente"/>
+                    <pic:cNvPicPr/>
+                  </pic:nvPicPr>
+                  <pic:blipFill>
+                    <a:blip r:embed="rId16"/>
+                    <a:stretch>
+                      <a:fillRect/>
+                    </a:stretch>
+                  </pic:blipFill>
+                  <pic:spPr>
+                    <a:xfrm>
+                      <a:off x="0" y="0"/>
+                      <a:ext cx="5400040" cy="1937385"/>
+                    </a:xfrm>
+                    <a:prstGeom prst="rect">
+                      <a:avLst/>
+                    </a:prstGeom>
+                  </pic:spPr>
+                </pic:pic>
+              </a:graphicData>
+            </a:graphic>
+          </wp:inline>
+        </w:drawing>
+      </w:r>
     </w:p>
     <w:p/>
     <w:sectPr>

</xml_diff>